<commit_message>
Added New Plot and Few Equations
</commit_message>
<xml_diff>
--- a/Module2_rmd1.docx
+++ b/Module2_rmd1.docx
@@ -677,6 +677,88 @@
       </w:r>
       <w:r>
         <w:t xml:space="preserve">button a document will be generated that includes both content as well as the output of any embedded R code chunks within the document. You can embed an R code chunk like this:</w:t>
+      </w:r>
+    </w:p>
+    <w:p>
+      <w:pPr>
+        <w:pStyle w:val="SourceCode"/>
+      </w:pPr>
+      <w:r>
+        <w:rPr>
+          <w:rStyle w:val="KeywordTok"/>
+        </w:rPr>
+        <w:t xml:space="preserve">head</w:t>
+      </w:r>
+      <w:r>
+        <w:rPr>
+          <w:rStyle w:val="NormalTok"/>
+        </w:rPr>
+        <w:t xml:space="preserve">(cars)</w:t>
+      </w:r>
+    </w:p>
+    <w:p>
+      <w:pPr>
+        <w:pStyle w:val="SourceCode"/>
+      </w:pPr>
+      <w:r>
+        <w:rPr>
+          <w:rStyle w:val="VerbatimChar"/>
+        </w:rPr>
+        <w:t xml:space="preserve">##   speed dist</w:t>
+      </w:r>
+      <w:r>
+        <w:br w:type="textWrapping"/>
+      </w:r>
+      <w:r>
+        <w:rPr>
+          <w:rStyle w:val="VerbatimChar"/>
+        </w:rPr>
+        <w:t xml:space="preserve">## 1     4    2</w:t>
+      </w:r>
+      <w:r>
+        <w:br w:type="textWrapping"/>
+      </w:r>
+      <w:r>
+        <w:rPr>
+          <w:rStyle w:val="VerbatimChar"/>
+        </w:rPr>
+        <w:t xml:space="preserve">## 2     4   10</w:t>
+      </w:r>
+      <w:r>
+        <w:br w:type="textWrapping"/>
+      </w:r>
+      <w:r>
+        <w:rPr>
+          <w:rStyle w:val="VerbatimChar"/>
+        </w:rPr>
+        <w:t xml:space="preserve">## 3     7    4</w:t>
+      </w:r>
+      <w:r>
+        <w:br w:type="textWrapping"/>
+      </w:r>
+      <w:r>
+        <w:rPr>
+          <w:rStyle w:val="VerbatimChar"/>
+        </w:rPr>
+        <w:t xml:space="preserve">## 4     7   22</w:t>
+      </w:r>
+      <w:r>
+        <w:br w:type="textWrapping"/>
+      </w:r>
+      <w:r>
+        <w:rPr>
+          <w:rStyle w:val="VerbatimChar"/>
+        </w:rPr>
+        <w:t xml:space="preserve">## 5     8   16</w:t>
+      </w:r>
+      <w:r>
+        <w:br w:type="textWrapping"/>
+      </w:r>
+      <w:r>
+        <w:rPr>
+          <w:rStyle w:val="VerbatimChar"/>
+        </w:rPr>
+        <w:t xml:space="preserve">## 6     9   10</w:t>
       </w:r>
     </w:p>
     <w:p>
@@ -848,6 +930,649 @@
       <w:r>
         <w:t xml:space="preserve">parameter was added to the code chunk to prevent printing of the R code that generated the plot.</w:t>
       </w:r>
+    </w:p>
+    <w:p>
+      <w:pPr>
+        <w:pStyle w:val="Heading2"/>
+      </w:pPr>
+      <w:bookmarkStart w:id="27" w:name="package"/>
+      <w:r>
+        <w:t xml:space="preserve">Package</w:t>
+      </w:r>
+      <w:bookmarkEnd w:id="27"/>
+    </w:p>
+    <w:p>
+      <w:pPr>
+        <w:pStyle w:val="SourceCode"/>
+      </w:pPr>
+      <w:r>
+        <w:rPr>
+          <w:rStyle w:val="KeywordTok"/>
+        </w:rPr>
+        <w:t xml:space="preserve">library</w:t>
+      </w:r>
+      <w:r>
+        <w:rPr>
+          <w:rStyle w:val="NormalTok"/>
+        </w:rPr>
+        <w:t xml:space="preserve">(ggplot2)</w:t>
+      </w:r>
+      <w:r>
+        <w:br w:type="textWrapping"/>
+      </w:r>
+      <w:r>
+        <w:rPr>
+          <w:rStyle w:val="KeywordTok"/>
+        </w:rPr>
+        <w:t xml:space="preserve">library</w:t>
+      </w:r>
+      <w:r>
+        <w:rPr>
+          <w:rStyle w:val="NormalTok"/>
+        </w:rPr>
+        <w:t xml:space="preserve">(plotly)</w:t>
+      </w:r>
+    </w:p>
+    <w:p>
+      <w:pPr>
+        <w:pStyle w:val="SourceCode"/>
+      </w:pPr>
+      <w:r>
+        <w:rPr>
+          <w:rStyle w:val="VerbatimChar"/>
+        </w:rPr>
+        <w:t xml:space="preserve">## </w:t>
+      </w:r>
+      <w:r>
+        <w:br w:type="textWrapping"/>
+      </w:r>
+      <w:r>
+        <w:rPr>
+          <w:rStyle w:val="VerbatimChar"/>
+        </w:rPr>
+        <w:t xml:space="preserve">## Attaching package: 'plotly'</w:t>
+      </w:r>
+    </w:p>
+    <w:p>
+      <w:pPr>
+        <w:pStyle w:val="SourceCode"/>
+      </w:pPr>
+      <w:r>
+        <w:rPr>
+          <w:rStyle w:val="VerbatimChar"/>
+        </w:rPr>
+        <w:t xml:space="preserve">## The following object is masked from 'package:ggplot2':</w:t>
+      </w:r>
+      <w:r>
+        <w:br w:type="textWrapping"/>
+      </w:r>
+      <w:r>
+        <w:rPr>
+          <w:rStyle w:val="VerbatimChar"/>
+        </w:rPr>
+        <w:t xml:space="preserve">## </w:t>
+      </w:r>
+      <w:r>
+        <w:br w:type="textWrapping"/>
+      </w:r>
+      <w:r>
+        <w:rPr>
+          <w:rStyle w:val="VerbatimChar"/>
+        </w:rPr>
+        <w:t xml:space="preserve">##     last_plot</w:t>
+      </w:r>
+    </w:p>
+    <w:p>
+      <w:pPr>
+        <w:pStyle w:val="SourceCode"/>
+      </w:pPr>
+      <w:r>
+        <w:rPr>
+          <w:rStyle w:val="VerbatimChar"/>
+        </w:rPr>
+        <w:t xml:space="preserve">## The following object is masked from 'package:stats':</w:t>
+      </w:r>
+      <w:r>
+        <w:br w:type="textWrapping"/>
+      </w:r>
+      <w:r>
+        <w:rPr>
+          <w:rStyle w:val="VerbatimChar"/>
+        </w:rPr>
+        <w:t xml:space="preserve">## </w:t>
+      </w:r>
+      <w:r>
+        <w:br w:type="textWrapping"/>
+      </w:r>
+      <w:r>
+        <w:rPr>
+          <w:rStyle w:val="VerbatimChar"/>
+        </w:rPr>
+        <w:t xml:space="preserve">##     filter</w:t>
+      </w:r>
+    </w:p>
+    <w:p>
+      <w:pPr>
+        <w:pStyle w:val="SourceCode"/>
+      </w:pPr>
+      <w:r>
+        <w:rPr>
+          <w:rStyle w:val="VerbatimChar"/>
+        </w:rPr>
+        <w:t xml:space="preserve">## The following object is masked from 'package:graphics':</w:t>
+      </w:r>
+      <w:r>
+        <w:br w:type="textWrapping"/>
+      </w:r>
+      <w:r>
+        <w:rPr>
+          <w:rStyle w:val="VerbatimChar"/>
+        </w:rPr>
+        <w:t xml:space="preserve">## </w:t>
+      </w:r>
+      <w:r>
+        <w:br w:type="textWrapping"/>
+      </w:r>
+      <w:r>
+        <w:rPr>
+          <w:rStyle w:val="VerbatimChar"/>
+        </w:rPr>
+        <w:t xml:space="preserve">##     layout</w:t>
+      </w:r>
+    </w:p>
+    <w:p>
+      <w:pPr>
+        <w:pStyle w:val="Heading2"/>
+      </w:pPr>
+      <w:bookmarkStart w:id="28" w:name="figures"/>
+      <w:r>
+        <w:t xml:space="preserve">Figures</w:t>
+      </w:r>
+      <w:bookmarkEnd w:id="28"/>
+    </w:p>
+    <w:p>
+      <w:pPr>
+        <w:pStyle w:val="SourceCode"/>
+      </w:pPr>
+      <w:r>
+        <w:rPr>
+          <w:rStyle w:val="NormalTok"/>
+        </w:rPr>
+        <w:t xml:space="preserve">cars </w:t>
+      </w:r>
+      <w:r>
+        <w:rPr>
+          <w:rStyle w:val="OperatorTok"/>
+        </w:rPr>
+        <w:t xml:space="preserve">%&gt;%</w:t>
+      </w:r>
+      <w:r>
+        <w:rPr>
+          <w:rStyle w:val="StringTok"/>
+        </w:rPr>
+        <w:t xml:space="preserve"> </w:t>
+      </w:r>
+      <w:r>
+        <w:br w:type="textWrapping"/>
+      </w:r>
+      <w:r>
+        <w:rPr>
+          <w:rStyle w:val="StringTok"/>
+        </w:rPr>
+        <w:t xml:space="preserve">  </w:t>
+      </w:r>
+      <w:r>
+        <w:rPr>
+          <w:rStyle w:val="KeywordTok"/>
+        </w:rPr>
+        <w:t xml:space="preserve">ggplot</w:t>
+      </w:r>
+      <w:r>
+        <w:rPr>
+          <w:rStyle w:val="NormalTok"/>
+        </w:rPr>
+        <w:t xml:space="preserve">(</w:t>
+      </w:r>
+      <w:r>
+        <w:rPr>
+          <w:rStyle w:val="KeywordTok"/>
+        </w:rPr>
+        <w:t xml:space="preserve">aes</w:t>
+      </w:r>
+      <w:r>
+        <w:rPr>
+          <w:rStyle w:val="NormalTok"/>
+        </w:rPr>
+        <w:t xml:space="preserve">(</w:t>
+      </w:r>
+      <w:r>
+        <w:rPr>
+          <w:rStyle w:val="DataTypeTok"/>
+        </w:rPr>
+        <w:t xml:space="preserve">x =</w:t>
+      </w:r>
+      <w:r>
+        <w:rPr>
+          <w:rStyle w:val="NormalTok"/>
+        </w:rPr>
+        <w:t xml:space="preserve"> speed, </w:t>
+      </w:r>
+      <w:r>
+        <w:rPr>
+          <w:rStyle w:val="DataTypeTok"/>
+        </w:rPr>
+        <w:t xml:space="preserve">y =</w:t>
+      </w:r>
+      <w:r>
+        <w:rPr>
+          <w:rStyle w:val="NormalTok"/>
+        </w:rPr>
+        <w:t xml:space="preserve"> dist))</w:t>
+      </w:r>
+      <w:r>
+        <w:rPr>
+          <w:rStyle w:val="OperatorTok"/>
+        </w:rPr>
+        <w:t xml:space="preserve">+</w:t>
+      </w:r>
+      <w:r>
+        <w:br w:type="textWrapping"/>
+      </w:r>
+      <w:r>
+        <w:rPr>
+          <w:rStyle w:val="StringTok"/>
+        </w:rPr>
+        <w:t xml:space="preserve">  </w:t>
+      </w:r>
+      <w:r>
+        <w:rPr>
+          <w:rStyle w:val="KeywordTok"/>
+        </w:rPr>
+        <w:t xml:space="preserve">geom_point</w:t>
+      </w:r>
+      <w:r>
+        <w:rPr>
+          <w:rStyle w:val="NormalTok"/>
+        </w:rPr>
+        <w:t xml:space="preserve">(</w:t>
+      </w:r>
+      <w:r>
+        <w:rPr>
+          <w:rStyle w:val="KeywordTok"/>
+        </w:rPr>
+        <w:t xml:space="preserve">aes</w:t>
+      </w:r>
+      <w:r>
+        <w:rPr>
+          <w:rStyle w:val="NormalTok"/>
+        </w:rPr>
+        <w:t xml:space="preserve">(</w:t>
+      </w:r>
+      <w:r>
+        <w:rPr>
+          <w:rStyle w:val="DataTypeTok"/>
+        </w:rPr>
+        <w:t xml:space="preserve">color =</w:t>
+      </w:r>
+      <w:r>
+        <w:rPr>
+          <w:rStyle w:val="NormalTok"/>
+        </w:rPr>
+        <w:t xml:space="preserve"> speed))</w:t>
+      </w:r>
+      <w:r>
+        <w:rPr>
+          <w:rStyle w:val="OperatorTok"/>
+        </w:rPr>
+        <w:t xml:space="preserve">+</w:t>
+      </w:r>
+      <w:r>
+        <w:br w:type="textWrapping"/>
+      </w:r>
+      <w:r>
+        <w:rPr>
+          <w:rStyle w:val="StringTok"/>
+        </w:rPr>
+        <w:t xml:space="preserve">  </w:t>
+      </w:r>
+      <w:r>
+        <w:rPr>
+          <w:rStyle w:val="KeywordTok"/>
+        </w:rPr>
+        <w:t xml:space="preserve">geom_line</w:t>
+      </w:r>
+      <w:r>
+        <w:rPr>
+          <w:rStyle w:val="NormalTok"/>
+        </w:rPr>
+        <w:t xml:space="preserve">(</w:t>
+      </w:r>
+      <w:r>
+        <w:rPr>
+          <w:rStyle w:val="KeywordTok"/>
+        </w:rPr>
+        <w:t xml:space="preserve">aes</w:t>
+      </w:r>
+      <w:r>
+        <w:rPr>
+          <w:rStyle w:val="NormalTok"/>
+        </w:rPr>
+        <w:t xml:space="preserve">(</w:t>
+      </w:r>
+      <w:r>
+        <w:rPr>
+          <w:rStyle w:val="DataTypeTok"/>
+        </w:rPr>
+        <w:t xml:space="preserve">color =</w:t>
+      </w:r>
+      <w:r>
+        <w:rPr>
+          <w:rStyle w:val="NormalTok"/>
+        </w:rPr>
+        <w:t xml:space="preserve"> dist))</w:t>
+      </w:r>
+      <w:r>
+        <w:rPr>
+          <w:rStyle w:val="OperatorTok"/>
+        </w:rPr>
+        <w:t xml:space="preserve">+</w:t>
+      </w:r>
+      <w:r>
+        <w:br w:type="textWrapping"/>
+      </w:r>
+      <w:r>
+        <w:rPr>
+          <w:rStyle w:val="StringTok"/>
+        </w:rPr>
+        <w:t xml:space="preserve">  </w:t>
+      </w:r>
+      <w:r>
+        <w:rPr>
+          <w:rStyle w:val="KeywordTok"/>
+        </w:rPr>
+        <w:t xml:space="preserve">theme_minimal</w:t>
+      </w:r>
+      <w:r>
+        <w:rPr>
+          <w:rStyle w:val="NormalTok"/>
+        </w:rPr>
+        <w:t xml:space="preserve">()</w:t>
+      </w:r>
+    </w:p>
+    <w:p>
+      <w:pPr>
+        <w:pStyle w:val="FirstParagraph"/>
+      </w:pPr>
+      <w:r>
+        <w:drawing>
+          <wp:inline>
+            <wp:extent cx="4620126" cy="3696101"/>
+            <wp:effectExtent b="0" l="0" r="0" t="0"/>
+            <wp:docPr descr="" title="" id="1" name="Picture"/>
+            <a:graphic>
+              <a:graphicData uri="http://schemas.openxmlformats.org/drawingml/2006/picture">
+                <pic:pic>
+                  <pic:nvPicPr>
+                    <pic:cNvPr descr="Module2_rmd1_files/figure-docx/figure-1.png" id="0" name="Picture"/>
+                    <pic:cNvPicPr>
+                      <a:picLocks noChangeArrowheads="1" noChangeAspect="1"/>
+                    </pic:cNvPicPr>
+                  </pic:nvPicPr>
+                  <pic:blipFill>
+                    <a:blip r:embed="rId29"/>
+                    <a:stretch>
+                      <a:fillRect/>
+                    </a:stretch>
+                  </pic:blipFill>
+                  <pic:spPr bwMode="auto">
+                    <a:xfrm>
+                      <a:off x="0" y="0"/>
+                      <a:ext cx="4620126" cy="3696101"/>
+                    </a:xfrm>
+                    <a:prstGeom prst="rect">
+                      <a:avLst/>
+                    </a:prstGeom>
+                    <a:noFill/>
+                    <a:ln w="9525">
+                      <a:noFill/>
+                      <a:headEnd/>
+                      <a:tailEnd/>
+                    </a:ln>
+                  </pic:spPr>
+                </pic:pic>
+              </a:graphicData>
+            </a:graphic>
+          </wp:inline>
+        </w:drawing>
+      </w:r>
+    </w:p>
+    <w:p>
+      <w:pPr>
+        <w:pStyle w:val="Heading2"/>
+      </w:pPr>
+      <w:bookmarkStart w:id="30" w:name="equation"/>
+      <w:r>
+        <w:t xml:space="preserve">Equation</w:t>
+      </w:r>
+      <w:bookmarkEnd w:id="30"/>
+    </w:p>
+    <w:p>
+      <w:pPr>
+        <w:pStyle w:val="FirstParagraph"/>
+      </w:pPr>
+      <m:oMathPara>
+        <m:oMathParaPr>
+          <m:jc m:val="center"/>
+        </m:oMathParaPr>
+        <m:oMath>
+          <m:r>
+            <m:t>R</m:t>
+          </m:r>
+          <m:r>
+            <m:t>e</m:t>
+          </m:r>
+          <m:r>
+            <m:t>t</m:t>
+          </m:r>
+          <m:r>
+            <m:t>u</m:t>
+          </m:r>
+          <m:r>
+            <m:t>r</m:t>
+          </m:r>
+          <m:r>
+            <m:t>n</m:t>
+          </m:r>
+          <m:r>
+            <m:t>s</m:t>
+          </m:r>
+          <m:r>
+            <m:t>=</m:t>
+          </m:r>
+          <m:r>
+            <m:t>P</m:t>
+          </m:r>
+          <m:r>
+            <m:t>r</m:t>
+          </m:r>
+          <m:r>
+            <m:t>i</m:t>
+          </m:r>
+          <m:r>
+            <m:t>c</m:t>
+          </m:r>
+          <m:sSub>
+            <m:e>
+              <m:r>
+                <m:t>e</m:t>
+              </m:r>
+            </m:e>
+            <m:sub>
+              <m:r>
+                <m:t>t</m:t>
+              </m:r>
+            </m:sub>
+          </m:sSub>
+          <m:r>
+            <m:t>/</m:t>
+          </m:r>
+          <m:r>
+            <m:t>P</m:t>
+          </m:r>
+          <m:r>
+            <m:t>r</m:t>
+          </m:r>
+          <m:r>
+            <m:t>i</m:t>
+          </m:r>
+          <m:r>
+            <m:t>c</m:t>
+          </m:r>
+          <m:sSub>
+            <m:e>
+              <m:r>
+                <m:t>e</m:t>
+              </m:r>
+            </m:e>
+            <m:sub>
+              <m:r>
+                <m:t>t</m:t>
+              </m:r>
+              <m:r>
+                <m:t>−</m:t>
+              </m:r>
+              <m:r>
+                <m:t>1</m:t>
+              </m:r>
+            </m:sub>
+          </m:sSub>
+          <m:r>
+            <m:t>−</m:t>
+          </m:r>
+          <m:r>
+            <m:t>1</m:t>
+          </m:r>
+        </m:oMath>
+      </m:oMathPara>
+    </w:p>
+    <w:p>
+      <w:pPr>
+        <w:pStyle w:val="FirstParagraph"/>
+      </w:pPr>
+      <w:r>
+        <w:t xml:space="preserve">or</w:t>
+      </w:r>
+    </w:p>
+    <w:p>
+      <w:pPr>
+        <w:pStyle w:val="BodyText"/>
+      </w:pPr>
+      <m:oMathPara>
+        <m:oMathParaPr>
+          <m:jc m:val="center"/>
+        </m:oMathParaPr>
+        <m:oMath>
+          <m:r>
+            <m:t>R</m:t>
+          </m:r>
+          <m:r>
+            <m:t>e</m:t>
+          </m:r>
+          <m:r>
+            <m:t>t</m:t>
+          </m:r>
+          <m:r>
+            <m:t>u</m:t>
+          </m:r>
+          <m:r>
+            <m:t>r</m:t>
+          </m:r>
+          <m:r>
+            <m:t>n</m:t>
+          </m:r>
+          <m:r>
+            <m:t>s</m:t>
+          </m:r>
+          <m:r>
+            <m:t>=</m:t>
+          </m:r>
+          <m:r>
+            <m:rPr>
+              <m:sty m:val="p"/>
+            </m:rPr>
+            <m:t>ln</m:t>
+          </m:r>
+          <m:r>
+            <m:t>(</m:t>
+          </m:r>
+          <m:f>
+            <m:fPr>
+              <m:type m:val="bar"/>
+            </m:fPr>
+            <m:num>
+              <m:r>
+                <m:t>P</m:t>
+              </m:r>
+              <m:r>
+                <m:t>r</m:t>
+              </m:r>
+              <m:r>
+                <m:t>i</m:t>
+              </m:r>
+              <m:r>
+                <m:t>c</m:t>
+              </m:r>
+              <m:sSub>
+                <m:e>
+                  <m:r>
+                    <m:t>e</m:t>
+                  </m:r>
+                </m:e>
+                <m:sub>
+                  <m:r>
+                    <m:t>t</m:t>
+                  </m:r>
+                </m:sub>
+              </m:sSub>
+            </m:num>
+            <m:den>
+              <m:r>
+                <m:t>P</m:t>
+              </m:r>
+              <m:r>
+                <m:t>r</m:t>
+              </m:r>
+              <m:r>
+                <m:t>i</m:t>
+              </m:r>
+              <m:r>
+                <m:t>c</m:t>
+              </m:r>
+              <m:sSub>
+                <m:e>
+                  <m:r>
+                    <m:t>e</m:t>
+                  </m:r>
+                </m:e>
+                <m:sub>
+                  <m:r>
+                    <m:t>t</m:t>
+                  </m:r>
+                  <m:r>
+                    <m:t>−</m:t>
+                  </m:r>
+                  <m:r>
+                    <m:t>1</m:t>
+                  </m:r>
+                </m:sub>
+              </m:sSub>
+            </m:den>
+          </m:f>
+          <m:r>
+            <m:t>)</m:t>
+          </m:r>
+        </m:oMath>
+      </m:oMathPara>
     </w:p>
     <w:sectPr/>
   </w:body>

</xml_diff>

<commit_message>
Images, gifs a7 videos added
</commit_message>
<xml_diff>
--- a/Module2_rmd1.docx
+++ b/Module2_rmd1.docx
@@ -1574,6 +1574,454 @@
         </m:oMath>
       </m:oMathPara>
     </w:p>
+    <w:p>
+      <w:pPr>
+        <w:pStyle w:val="Heading1"/>
+      </w:pPr>
+      <w:bookmarkStart w:id="31" w:name="images-vidoes-using-markdown-syntax"/>
+      <w:r>
+        <w:t xml:space="preserve">Images, Vidoes using markdown syntax</w:t>
+      </w:r>
+      <w:bookmarkEnd w:id="31"/>
+    </w:p>
+    <w:p>
+      <w:pPr>
+        <w:pStyle w:val="Heading2"/>
+      </w:pPr>
+      <w:bookmarkStart w:id="32" w:name="insert-images"/>
+      <w:r>
+        <w:t xml:space="preserve">Insert Images</w:t>
+      </w:r>
+      <w:bookmarkEnd w:id="32"/>
+    </w:p>
+    <w:p>
+      <w:pPr>
+        <w:pStyle w:val="CaptionedFigure"/>
+      </w:pPr>
+      <w:r>
+        <w:drawing>
+          <wp:inline>
+            <wp:extent cx="1776138" cy="1733051"/>
+            <wp:effectExtent b="0" l="0" r="0" t="0"/>
+            <wp:docPr descr="Sunstar" title="" id="1" name="Picture"/>
+            <a:graphic>
+              <a:graphicData uri="http://schemas.openxmlformats.org/drawingml/2006/picture">
+                <pic:pic>
+                  <pic:nvPicPr>
+                    <pic:cNvPr descr="sunstar.png" id="0" name="Picture"/>
+                    <pic:cNvPicPr>
+                      <a:picLocks noChangeArrowheads="1" noChangeAspect="1"/>
+                    </pic:cNvPicPr>
+                  </pic:nvPicPr>
+                  <pic:blipFill>
+                    <a:blip r:embed="rId33"/>
+                    <a:stretch>
+                      <a:fillRect/>
+                    </a:stretch>
+                  </pic:blipFill>
+                  <pic:spPr bwMode="auto">
+                    <a:xfrm>
+                      <a:off x="0" y="0"/>
+                      <a:ext cx="1776138" cy="1733051"/>
+                    </a:xfrm>
+                    <a:prstGeom prst="rect">
+                      <a:avLst/>
+                    </a:prstGeom>
+                    <a:noFill/>
+                    <a:ln w="9525">
+                      <a:noFill/>
+                      <a:headEnd/>
+                      <a:tailEnd/>
+                    </a:ln>
+                  </pic:spPr>
+                </pic:pic>
+              </a:graphicData>
+            </a:graphic>
+          </wp:inline>
+        </w:drawing>
+      </w:r>
+    </w:p>
+    <w:p>
+      <w:pPr>
+        <w:pStyle w:val="ImageCaption"/>
+      </w:pPr>
+      <w:r>
+        <w:t xml:space="preserve">Sunstar</w:t>
+      </w:r>
+    </w:p>
+    <w:p>
+      <w:pPr>
+        <w:pStyle w:val="Heading2"/>
+      </w:pPr>
+      <w:bookmarkStart w:id="34" w:name="insert-gif"/>
+      <w:r>
+        <w:t xml:space="preserve">Insert gif</w:t>
+      </w:r>
+      <w:bookmarkEnd w:id="34"/>
+    </w:p>
+    <w:p>
+      <w:pPr>
+        <w:pStyle w:val="CaptionedFigure"/>
+      </w:pPr>
+      <w:r>
+        <w:drawing>
+          <wp:inline>
+            <wp:extent cx="3810000" cy="3810000"/>
+            <wp:effectExtent b="0" l="0" r="0" t="0"/>
+            <wp:docPr descr="sunstar_gif" title="" id="1" name="Picture"/>
+            <a:graphic>
+              <a:graphicData uri="http://schemas.openxmlformats.org/drawingml/2006/picture">
+                <pic:pic>
+                  <pic:nvPicPr>
+                    <pic:cNvPr descr="sunstar.gif" id="0" name="Picture"/>
+                    <pic:cNvPicPr>
+                      <a:picLocks noChangeArrowheads="1" noChangeAspect="1"/>
+                    </pic:cNvPicPr>
+                  </pic:nvPicPr>
+                  <pic:blipFill>
+                    <a:blip r:embed="rId35"/>
+                    <a:stretch>
+                      <a:fillRect/>
+                    </a:stretch>
+                  </pic:blipFill>
+                  <pic:spPr bwMode="auto">
+                    <a:xfrm>
+                      <a:off x="0" y="0"/>
+                      <a:ext cx="3810000" cy="3810000"/>
+                    </a:xfrm>
+                    <a:prstGeom prst="rect">
+                      <a:avLst/>
+                    </a:prstGeom>
+                    <a:noFill/>
+                    <a:ln w="9525">
+                      <a:noFill/>
+                      <a:headEnd/>
+                      <a:tailEnd/>
+                    </a:ln>
+                  </pic:spPr>
+                </pic:pic>
+              </a:graphicData>
+            </a:graphic>
+          </wp:inline>
+        </w:drawing>
+      </w:r>
+    </w:p>
+    <w:p>
+      <w:pPr>
+        <w:pStyle w:val="ImageCaption"/>
+      </w:pPr>
+      <w:r>
+        <w:t xml:space="preserve">sunstar_gif</w:t>
+      </w:r>
+    </w:p>
+    <w:p>
+      <w:pPr>
+        <w:pStyle w:val="Heading2"/>
+      </w:pPr>
+      <w:bookmarkStart w:id="36" w:name="insert-videos"/>
+      <w:r>
+        <w:t xml:space="preserve">Insert Videos</w:t>
+      </w:r>
+      <w:bookmarkEnd w:id="36"/>
+    </w:p>
+    <w:p>
+      <w:pPr>
+        <w:pStyle w:val="FirstParagraph"/>
+      </w:pPr>
+      <w:r>
+        <w:t xml:space="preserve">For HTML only</w:t>
+      </w:r>
+      <w:r>
+        <w:t xml:space="preserve"> </w:t>
+      </w:r>
+      <w:r>
+        <w:drawing>
+          <wp:inline>
+            <wp:extent cx="3810000" cy="2540000"/>
+            <wp:effectExtent b="0" l="0" r="0" t="0"/>
+            <wp:docPr descr="sunstar_vid" title="" id="1" name="Picture"/>
+            <a:graphic>
+              <a:graphicData uri="http://schemas.openxmlformats.org/drawingml/2006/picture">
+                <pic:pic>
+                  <pic:nvPicPr>
+                    <pic:cNvPr descr="sunstar.mp4" id="0" name="Picture"/>
+                    <pic:cNvPicPr>
+                      <a:picLocks noChangeArrowheads="1" noChangeAspect="1"/>
+                    </pic:cNvPicPr>
+                  </pic:nvPicPr>
+                  <pic:blipFill>
+                    <a:blip r:embed="rId37"/>
+                    <a:stretch>
+                      <a:fillRect/>
+                    </a:stretch>
+                  </pic:blipFill>
+                  <pic:spPr bwMode="auto">
+                    <a:xfrm>
+                      <a:off x="0" y="0"/>
+                      <a:ext cx="3810000" cy="2540000"/>
+                    </a:xfrm>
+                    <a:prstGeom prst="rect">
+                      <a:avLst/>
+                    </a:prstGeom>
+                    <a:noFill/>
+                    <a:ln w="9525">
+                      <a:noFill/>
+                      <a:headEnd/>
+                      <a:tailEnd/>
+                    </a:ln>
+                  </pic:spPr>
+                </pic:pic>
+              </a:graphicData>
+            </a:graphic>
+          </wp:inline>
+        </w:drawing>
+      </w:r>
+    </w:p>
+    <w:p>
+      <w:pPr>
+        <w:pStyle w:val="Heading1"/>
+      </w:pPr>
+      <w:bookmarkStart w:id="38" w:name="images-vidoes-using-knitr-syntax"/>
+      <w:r>
+        <w:t xml:space="preserve">Images, Vidoes using knitr syntax</w:t>
+      </w:r>
+      <w:bookmarkEnd w:id="38"/>
+    </w:p>
+    <w:p>
+      <w:pPr>
+        <w:pStyle w:val="SourceCode"/>
+      </w:pPr>
+      <w:r>
+        <w:rPr>
+          <w:rStyle w:val="NormalTok"/>
+        </w:rPr>
+        <w:t xml:space="preserve">knitr</w:t>
+      </w:r>
+      <w:r>
+        <w:rPr>
+          <w:rStyle w:val="OperatorTok"/>
+        </w:rPr>
+        <w:t xml:space="preserve">::</w:t>
+      </w:r>
+      <w:r>
+        <w:rPr>
+          <w:rStyle w:val="KeywordTok"/>
+        </w:rPr>
+        <w:t xml:space="preserve">include_graphics</w:t>
+      </w:r>
+      <w:r>
+        <w:rPr>
+          <w:rStyle w:val="NormalTok"/>
+        </w:rPr>
+        <w:t xml:space="preserve">(</w:t>
+      </w:r>
+      <w:r>
+        <w:rPr>
+          <w:rStyle w:val="StringTok"/>
+        </w:rPr>
+        <w:t xml:space="preserve">"./sunstar.png"</w:t>
+      </w:r>
+      <w:r>
+        <w:rPr>
+          <w:rStyle w:val="NormalTok"/>
+        </w:rPr>
+        <w:t xml:space="preserve">)</w:t>
+      </w:r>
+    </w:p>
+    <w:p>
+      <w:pPr>
+        <w:pStyle w:val="FirstParagraph"/>
+      </w:pPr>
+      <w:r>
+        <w:drawing>
+          <wp:inline>
+            <wp:extent cx="1776138" cy="1733051"/>
+            <wp:effectExtent b="0" l="0" r="0" t="0"/>
+            <wp:docPr descr="" title="" id="1" name="Picture"/>
+            <a:graphic>
+              <a:graphicData uri="http://schemas.openxmlformats.org/drawingml/2006/picture">
+                <pic:pic>
+                  <pic:nvPicPr>
+                    <pic:cNvPr descr="./sunstar.png" id="0" name="Picture"/>
+                    <pic:cNvPicPr>
+                      <a:picLocks noChangeArrowheads="1" noChangeAspect="1"/>
+                    </pic:cNvPicPr>
+                  </pic:nvPicPr>
+                  <pic:blipFill>
+                    <a:blip r:embed="rId39"/>
+                    <a:stretch>
+                      <a:fillRect/>
+                    </a:stretch>
+                  </pic:blipFill>
+                  <pic:spPr bwMode="auto">
+                    <a:xfrm>
+                      <a:off x="0" y="0"/>
+                      <a:ext cx="1776138" cy="1733051"/>
+                    </a:xfrm>
+                    <a:prstGeom prst="rect">
+                      <a:avLst/>
+                    </a:prstGeom>
+                    <a:noFill/>
+                    <a:ln w="9525">
+                      <a:noFill/>
+                      <a:headEnd/>
+                      <a:tailEnd/>
+                    </a:ln>
+                  </pic:spPr>
+                </pic:pic>
+              </a:graphicData>
+            </a:graphic>
+          </wp:inline>
+        </w:drawing>
+      </w:r>
+    </w:p>
+    <w:p>
+      <w:pPr>
+        <w:pStyle w:val="SourceCode"/>
+      </w:pPr>
+      <w:r>
+        <w:rPr>
+          <w:rStyle w:val="NormalTok"/>
+        </w:rPr>
+        <w:t xml:space="preserve">knitr</w:t>
+      </w:r>
+      <w:r>
+        <w:rPr>
+          <w:rStyle w:val="OperatorTok"/>
+        </w:rPr>
+        <w:t xml:space="preserve">::</w:t>
+      </w:r>
+      <w:r>
+        <w:rPr>
+          <w:rStyle w:val="KeywordTok"/>
+        </w:rPr>
+        <w:t xml:space="preserve">include_graphics</w:t>
+      </w:r>
+      <w:r>
+        <w:rPr>
+          <w:rStyle w:val="NormalTok"/>
+        </w:rPr>
+        <w:t xml:space="preserve">(</w:t>
+      </w:r>
+      <w:r>
+        <w:rPr>
+          <w:rStyle w:val="StringTok"/>
+        </w:rPr>
+        <w:t xml:space="preserve">"./sunstar.gif"</w:t>
+      </w:r>
+      <w:r>
+        <w:rPr>
+          <w:rStyle w:val="NormalTok"/>
+        </w:rPr>
+        <w:t xml:space="preserve">)</w:t>
+      </w:r>
+    </w:p>
+    <w:p>
+      <w:pPr>
+        <w:pStyle w:val="FirstParagraph"/>
+      </w:pPr>
+      <w:r>
+        <w:drawing>
+          <wp:inline>
+            <wp:extent cx="3810000" cy="3810000"/>
+            <wp:effectExtent b="0" l="0" r="0" t="0"/>
+            <wp:docPr descr="" title="" id="1" name="Picture"/>
+            <a:graphic>
+              <a:graphicData uri="http://schemas.openxmlformats.org/drawingml/2006/picture">
+                <pic:pic>
+                  <pic:nvPicPr>
+                    <pic:cNvPr descr="./sunstar.gif" id="0" name="Picture"/>
+                    <pic:cNvPicPr>
+                      <a:picLocks noChangeArrowheads="1" noChangeAspect="1"/>
+                    </pic:cNvPicPr>
+                  </pic:nvPicPr>
+                  <pic:blipFill>
+                    <a:blip r:embed="rId40"/>
+                    <a:stretch>
+                      <a:fillRect/>
+                    </a:stretch>
+                  </pic:blipFill>
+                  <pic:spPr bwMode="auto">
+                    <a:xfrm>
+                      <a:off x="0" y="0"/>
+                      <a:ext cx="3810000" cy="3810000"/>
+                    </a:xfrm>
+                    <a:prstGeom prst="rect">
+                      <a:avLst/>
+                    </a:prstGeom>
+                    <a:noFill/>
+                    <a:ln w="9525">
+                      <a:noFill/>
+                      <a:headEnd/>
+                      <a:tailEnd/>
+                    </a:ln>
+                  </pic:spPr>
+                </pic:pic>
+              </a:graphicData>
+            </a:graphic>
+          </wp:inline>
+        </w:drawing>
+      </w:r>
+    </w:p>
+    <w:p>
+      <w:pPr>
+        <w:pStyle w:val="Heading2"/>
+      </w:pPr>
+      <w:bookmarkStart w:id="41" w:name="insert-text-with-some-footnotes"/>
+      <w:r>
+        <w:t xml:space="preserve">Insert text with some footnotes</w:t>
+      </w:r>
+      <w:bookmarkEnd w:id="41"/>
+    </w:p>
+    <w:p>
+      <w:pPr>
+        <w:pStyle w:val="FirstParagraph"/>
+      </w:pPr>
+      <w:r>
+        <w:t xml:space="preserve">Here is a footnote reference</w:t>
+      </w:r>
+      <w:r>
+        <w:t xml:space="preserve"> </w:t>
+      </w:r>
+      <w:r>
+        <w:rPr>
+          <w:rStyle w:val="FootnoteReference"/>
+        </w:rPr>
+        <w:footnoteReference w:id="42"/>
+      </w:r>
+      <w:r>
+        <w:t xml:space="preserve"> </w:t>
+      </w:r>
+      <w:r>
+        <w:t xml:space="preserve">and another</w:t>
+      </w:r>
+      <w:r>
+        <w:t xml:space="preserve"> </w:t>
+      </w:r>
+      <w:r>
+        <w:rPr>
+          <w:rStyle w:val="FootnoteReference"/>
+        </w:rPr>
+        <w:footnoteReference w:id="43"/>
+      </w:r>
+    </w:p>
+    <w:p>
+      <w:pPr>
+        <w:pStyle w:val="BodyText"/>
+      </w:pPr>
+      <w:r>
+        <w:t xml:space="preserve">Here is an inline footnote</w:t>
+      </w:r>
+      <w:r>
+        <w:t xml:space="preserve"> </w:t>
+      </w:r>
+      <w:r>
+        <w:rPr>
+          <w:rStyle w:val="FootnoteReference"/>
+        </w:rPr>
+        <w:footnoteReference w:id="44"/>
+      </w:r>
+    </w:p>
     <w:sectPr/>
   </w:body>
 </w:document>
@@ -1596,6 +2044,63 @@
     <w:p>
       <w:r>
         <w:separator/>
+      </w:r>
+    </w:p>
+  </w:footnote>
+  <w:footnote w:id="42">
+    <w:p>
+      <w:pPr>
+        <w:pStyle w:val="FootnoteText"/>
+      </w:pPr>
+      <w:r>
+        <w:rPr>
+          <w:rStyle w:val="FootnoteReference"/>
+        </w:rPr>
+        <w:footnoteRef/>
+      </w:r>
+      <w:r>
+        <w:t xml:space="preserve"> </w:t>
+      </w:r>
+      <w:r>
+        <w:t xml:space="preserve">Here is the footnote.</w:t>
+      </w:r>
+    </w:p>
+  </w:footnote>
+  <w:footnote w:id="43">
+    <w:p>
+      <w:pPr>
+        <w:pStyle w:val="FootnoteText"/>
+      </w:pPr>
+      <w:r>
+        <w:rPr>
+          <w:rStyle w:val="FootnoteReference"/>
+        </w:rPr>
+        <w:footnoteRef/>
+      </w:r>
+      <w:r>
+        <w:t xml:space="preserve"> </w:t>
+      </w:r>
+      <w:r>
+        <w:t xml:space="preserve">Here’s one with multiple blocks.</w:t>
+      </w:r>
+    </w:p>
+  </w:footnote>
+  <w:footnote w:id="44">
+    <w:p>
+      <w:pPr>
+        <w:pStyle w:val="FootnoteText"/>
+      </w:pPr>
+      <w:r>
+        <w:rPr>
+          <w:rStyle w:val="FootnoteReference"/>
+        </w:rPr>
+        <w:footnoteRef/>
+      </w:r>
+      <w:r>
+        <w:t xml:space="preserve"> </w:t>
+      </w:r>
+      <w:r>
+        <w:t xml:space="preserve">Inlines notes are easier to write, since you don’t have to pick an identifier and move down to type the note.</w:t>
       </w:r>
     </w:p>
   </w:footnote>

</xml_diff>